<commit_message>
changed milestones to be more compact
</commit_message>
<xml_diff>
--- a/Sprint document 0.docx
+++ b/Sprint document 0.docx
@@ -111,11 +111,33 @@
           <w:lang w:val="en-US"/>
         </w:rPr>
       </w:pPr>
-      <w:r>
-        <w:rPr>
-          <w:lang w:val="en-US"/>
-        </w:rPr>
-        <w:t xml:space="preserve">Sjoerd Veltman </w:t>
+      <w:proofErr w:type="spellStart"/>
+      <w:r>
+        <w:rPr>
+          <w:lang w:val="en-US"/>
+        </w:rPr>
+        <w:t>Sjoerd</w:t>
+      </w:r>
+      <w:proofErr w:type="spellEnd"/>
+      <w:r>
+        <w:rPr>
+          <w:lang w:val="en-US"/>
+        </w:rPr>
+        <w:t xml:space="preserve"> </w:t>
+      </w:r>
+      <w:proofErr w:type="spellStart"/>
+      <w:r>
+        <w:rPr>
+          <w:lang w:val="en-US"/>
+        </w:rPr>
+        <w:t>Veltman</w:t>
+      </w:r>
+      <w:proofErr w:type="spellEnd"/>
+      <w:r>
+        <w:rPr>
+          <w:lang w:val="en-US"/>
+        </w:rPr>
+        <w:t xml:space="preserve"> </w:t>
       </w:r>
       <w:r>
         <w:rPr>
@@ -170,18 +192,34 @@
           <w:lang w:val="en-US"/>
         </w:rPr>
       </w:pPr>
-      <w:r>
-        <w:rPr>
-          <w:lang w:val="en-US"/>
-        </w:rPr>
-        <w:t>Jozua Breemes</w:t>
-      </w:r>
+      <w:proofErr w:type="spellStart"/>
+      <w:r>
+        <w:rPr>
+          <w:lang w:val="en-US"/>
+        </w:rPr>
+        <w:t>Jozua</w:t>
+      </w:r>
+      <w:proofErr w:type="spellEnd"/>
       <w:r>
         <w:rPr>
           <w:lang w:val="en-US"/>
         </w:rPr>
         <w:t xml:space="preserve"> </w:t>
       </w:r>
+      <w:proofErr w:type="spellStart"/>
+      <w:r>
+        <w:rPr>
+          <w:lang w:val="en-US"/>
+        </w:rPr>
+        <w:t>Breemes</w:t>
+      </w:r>
+      <w:proofErr w:type="spellEnd"/>
+      <w:r>
+        <w:rPr>
+          <w:lang w:val="en-US"/>
+        </w:rPr>
+        <w:t xml:space="preserve"> </w:t>
+      </w:r>
       <w:r>
         <w:rPr>
           <w:color w:val="9B9A97"/>
@@ -202,8 +240,16 @@
         <w:rPr>
           <w:lang w:val="en-US"/>
         </w:rPr>
-        <w:t>Mehran Shahbackhsh</w:t>
-      </w:r>
+        <w:t xml:space="preserve">Mehran </w:t>
+      </w:r>
+      <w:proofErr w:type="spellStart"/>
+      <w:r>
+        <w:rPr>
+          <w:lang w:val="en-US"/>
+        </w:rPr>
+        <w:t>Shahbackhsh</w:t>
+      </w:r>
+      <w:proofErr w:type="spellEnd"/>
       <w:r>
         <w:rPr>
           <w:lang w:val="en-US"/>
@@ -1478,12 +1524,21 @@
           <w:lang w:val="en-US"/>
         </w:rPr>
       </w:pPr>
+      <w:proofErr w:type="spellStart"/>
       <w:r>
         <w:rPr>
           <w:b/>
           <w:lang w:val="en-US"/>
         </w:rPr>
-        <w:t>Wont do (these are officially out of scope for the project)</w:t>
+        <w:t>Wont</w:t>
+      </w:r>
+      <w:proofErr w:type="spellEnd"/>
+      <w:r>
+        <w:rPr>
+          <w:b/>
+          <w:lang w:val="en-US"/>
+        </w:rPr>
+        <w:t xml:space="preserve"> do (these are officially out of scope for the project)</w:t>
       </w:r>
     </w:p>
     <w:p>
@@ -1847,7 +1902,23 @@
           <w:b/>
           <w:lang w:val="en-US"/>
         </w:rPr>
-        <w:t>Might do (these we will add if we have time, they are prioritised)</w:t>
+        <w:t xml:space="preserve">Might do (these we will add if we have time, they are </w:t>
+      </w:r>
+      <w:proofErr w:type="spellStart"/>
+      <w:r>
+        <w:rPr>
+          <w:b/>
+          <w:lang w:val="en-US"/>
+        </w:rPr>
+        <w:t>prioritised</w:t>
+      </w:r>
+      <w:proofErr w:type="spellEnd"/>
+      <w:r>
+        <w:rPr>
+          <w:b/>
+          <w:lang w:val="en-US"/>
+        </w:rPr>
+        <w:t>)</w:t>
       </w:r>
     </w:p>
     <w:p>
@@ -1859,438 +1930,9 @@
       </w:pPr>
       <w:r>
         <w:rPr>
-          <w:noProof/>
-          <w:sz w:val="22"/>
-        </w:rPr>
-        <mc:AlternateContent>
-          <mc:Choice Requires="wpg">
-            <w:drawing>
-              <wp:anchor distT="0" distB="0" distL="114300" distR="114300" simplePos="0" relativeHeight="251661312" behindDoc="0" locked="0" layoutInCell="1" allowOverlap="1" wp14:anchorId="4AFDBDAB" wp14:editId="03621E8B">
-                <wp:simplePos x="0" y="0"/>
-                <wp:positionH relativeFrom="column">
-                  <wp:posOffset>95250</wp:posOffset>
-                </wp:positionH>
-                <wp:positionV relativeFrom="paragraph">
-                  <wp:posOffset>80963</wp:posOffset>
-                </wp:positionV>
-                <wp:extent cx="47625" cy="685800"/>
-                <wp:effectExtent l="0" t="0" r="0" b="0"/>
-                <wp:wrapSquare wrapText="bothSides"/>
-                <wp:docPr id="1339" name="Group 1339"/>
-                <wp:cNvGraphicFramePr/>
-                <a:graphic xmlns:a="http://schemas.openxmlformats.org/drawingml/2006/main">
-                  <a:graphicData uri="http://schemas.microsoft.com/office/word/2010/wordprocessingGroup">
-                    <wpg:wgp>
-                      <wpg:cNvGrpSpPr/>
-                      <wpg:grpSpPr>
-                        <a:xfrm>
-                          <a:off x="0" y="0"/>
-                          <a:ext cx="47625" cy="685800"/>
-                          <a:chOff x="0" y="0"/>
-                          <a:chExt cx="47625" cy="685800"/>
-                        </a:xfrm>
-                      </wpg:grpSpPr>
-                      <wps:wsp>
-                        <wps:cNvPr id="93" name="Shape 93"/>
-                        <wps:cNvSpPr/>
-                        <wps:spPr>
-                          <a:xfrm>
-                            <a:off x="0" y="0"/>
-                            <a:ext cx="47625" cy="47625"/>
-                          </a:xfrm>
-                          <a:custGeom>
-                            <a:avLst/>
-                            <a:gdLst/>
-                            <a:ahLst/>
-                            <a:cxnLst/>
-                            <a:rect l="0" t="0" r="0" b="0"/>
-                            <a:pathLst>
-                              <a:path w="47625" h="47625">
-                                <a:moveTo>
-                                  <a:pt x="23813" y="0"/>
-                                </a:moveTo>
-                                <a:cubicBezTo>
-                                  <a:pt x="26970" y="0"/>
-                                  <a:pt x="30008" y="603"/>
-                                  <a:pt x="32925" y="1812"/>
-                                </a:cubicBezTo>
-                                <a:cubicBezTo>
-                                  <a:pt x="35842" y="3019"/>
-                                  <a:pt x="38418" y="4739"/>
-                                  <a:pt x="40650" y="6972"/>
-                                </a:cubicBezTo>
-                                <a:cubicBezTo>
-                                  <a:pt x="42883" y="9205"/>
-                                  <a:pt x="44604" y="11781"/>
-                                  <a:pt x="45812" y="14698"/>
-                                </a:cubicBezTo>
-                                <a:cubicBezTo>
-                                  <a:pt x="47021" y="17616"/>
-                                  <a:pt x="47625" y="20655"/>
-                                  <a:pt x="47625" y="23813"/>
-                                </a:cubicBezTo>
-                                <a:cubicBezTo>
-                                  <a:pt x="47625" y="26970"/>
-                                  <a:pt x="47021" y="30007"/>
-                                  <a:pt x="45812" y="32924"/>
-                                </a:cubicBezTo>
-                                <a:cubicBezTo>
-                                  <a:pt x="44604" y="35842"/>
-                                  <a:pt x="42883" y="38416"/>
-                                  <a:pt x="40650" y="40649"/>
-                                </a:cubicBezTo>
-                                <a:cubicBezTo>
-                                  <a:pt x="38418" y="42883"/>
-                                  <a:pt x="35842" y="44603"/>
-                                  <a:pt x="32925" y="45811"/>
-                                </a:cubicBezTo>
-                                <a:cubicBezTo>
-                                  <a:pt x="30008" y="47019"/>
-                                  <a:pt x="26970" y="47623"/>
-                                  <a:pt x="23813" y="47625"/>
-                                </a:cubicBezTo>
-                                <a:cubicBezTo>
-                                  <a:pt x="20655" y="47623"/>
-                                  <a:pt x="17617" y="47019"/>
-                                  <a:pt x="14700" y="45811"/>
-                                </a:cubicBezTo>
-                                <a:cubicBezTo>
-                                  <a:pt x="11782" y="44603"/>
-                                  <a:pt x="9207" y="42883"/>
-                                  <a:pt x="6974" y="40649"/>
-                                </a:cubicBezTo>
-                                <a:cubicBezTo>
-                                  <a:pt x="4742" y="38416"/>
-                                  <a:pt x="3021" y="35842"/>
-                                  <a:pt x="1813" y="32924"/>
-                                </a:cubicBezTo>
-                                <a:cubicBezTo>
-                                  <a:pt x="604" y="30007"/>
-                                  <a:pt x="0" y="26970"/>
-                                  <a:pt x="0" y="23813"/>
-                                </a:cubicBezTo>
-                                <a:cubicBezTo>
-                                  <a:pt x="0" y="20655"/>
-                                  <a:pt x="604" y="17616"/>
-                                  <a:pt x="1813" y="14698"/>
-                                </a:cubicBezTo>
-                                <a:cubicBezTo>
-                                  <a:pt x="3021" y="11781"/>
-                                  <a:pt x="4742" y="9205"/>
-                                  <a:pt x="6974" y="6972"/>
-                                </a:cubicBezTo>
-                                <a:cubicBezTo>
-                                  <a:pt x="9207" y="4739"/>
-                                  <a:pt x="11782" y="3019"/>
-                                  <a:pt x="14700" y="1812"/>
-                                </a:cubicBezTo>
-                                <a:cubicBezTo>
-                                  <a:pt x="17617" y="603"/>
-                                  <a:pt x="20655" y="0"/>
-                                  <a:pt x="23813" y="0"/>
-                                </a:cubicBezTo>
-                                <a:close/>
-                              </a:path>
-                            </a:pathLst>
-                          </a:custGeom>
-                          <a:ln w="0" cap="flat">
-                            <a:miter lim="127000"/>
-                          </a:ln>
-                        </wps:spPr>
-                        <wps:style>
-                          <a:lnRef idx="0">
-                            <a:srgbClr val="000000">
-                              <a:alpha val="0"/>
-                            </a:srgbClr>
-                          </a:lnRef>
-                          <a:fillRef idx="1">
-                            <a:srgbClr val="000000"/>
-                          </a:fillRef>
-                          <a:effectRef idx="0">
-                            <a:scrgbClr r="0" g="0" b="0"/>
-                          </a:effectRef>
-                          <a:fontRef idx="none"/>
-                        </wps:style>
-                        <wps:bodyPr/>
-                      </wps:wsp>
-                      <wps:wsp>
-                        <wps:cNvPr id="95" name="Shape 95"/>
-                        <wps:cNvSpPr/>
-                        <wps:spPr>
-                          <a:xfrm>
-                            <a:off x="0" y="314325"/>
-                            <a:ext cx="47625" cy="47625"/>
-                          </a:xfrm>
-                          <a:custGeom>
-                            <a:avLst/>
-                            <a:gdLst/>
-                            <a:ahLst/>
-                            <a:cxnLst/>
-                            <a:rect l="0" t="0" r="0" b="0"/>
-                            <a:pathLst>
-                              <a:path w="47625" h="47625">
-                                <a:moveTo>
-                                  <a:pt x="23813" y="0"/>
-                                </a:moveTo>
-                                <a:cubicBezTo>
-                                  <a:pt x="26970" y="0"/>
-                                  <a:pt x="30008" y="603"/>
-                                  <a:pt x="32925" y="1812"/>
-                                </a:cubicBezTo>
-                                <a:cubicBezTo>
-                                  <a:pt x="35842" y="3019"/>
-                                  <a:pt x="38418" y="4740"/>
-                                  <a:pt x="40650" y="6974"/>
-                                </a:cubicBezTo>
-                                <a:cubicBezTo>
-                                  <a:pt x="42883" y="9206"/>
-                                  <a:pt x="44604" y="11781"/>
-                                  <a:pt x="45812" y="14698"/>
-                                </a:cubicBezTo>
-                                <a:cubicBezTo>
-                                  <a:pt x="47021" y="17616"/>
-                                  <a:pt x="47625" y="20655"/>
-                                  <a:pt x="47625" y="23813"/>
-                                </a:cubicBezTo>
-                                <a:cubicBezTo>
-                                  <a:pt x="47625" y="26969"/>
-                                  <a:pt x="47021" y="30006"/>
-                                  <a:pt x="45812" y="32924"/>
-                                </a:cubicBezTo>
-                                <a:cubicBezTo>
-                                  <a:pt x="44604" y="35840"/>
-                                  <a:pt x="42883" y="38416"/>
-                                  <a:pt x="40650" y="40649"/>
-                                </a:cubicBezTo>
-                                <a:cubicBezTo>
-                                  <a:pt x="38418" y="42882"/>
-                                  <a:pt x="35842" y="44603"/>
-                                  <a:pt x="32925" y="45811"/>
-                                </a:cubicBezTo>
-                                <a:cubicBezTo>
-                                  <a:pt x="30008" y="47019"/>
-                                  <a:pt x="26970" y="47623"/>
-                                  <a:pt x="23813" y="47625"/>
-                                </a:cubicBezTo>
-                                <a:cubicBezTo>
-                                  <a:pt x="20655" y="47623"/>
-                                  <a:pt x="17617" y="47019"/>
-                                  <a:pt x="14700" y="45811"/>
-                                </a:cubicBezTo>
-                                <a:cubicBezTo>
-                                  <a:pt x="11782" y="44603"/>
-                                  <a:pt x="9207" y="42882"/>
-                                  <a:pt x="6974" y="40649"/>
-                                </a:cubicBezTo>
-                                <a:cubicBezTo>
-                                  <a:pt x="4742" y="38416"/>
-                                  <a:pt x="3021" y="35840"/>
-                                  <a:pt x="1813" y="32924"/>
-                                </a:cubicBezTo>
-                                <a:cubicBezTo>
-                                  <a:pt x="604" y="30006"/>
-                                  <a:pt x="0" y="26969"/>
-                                  <a:pt x="0" y="23813"/>
-                                </a:cubicBezTo>
-                                <a:cubicBezTo>
-                                  <a:pt x="0" y="20655"/>
-                                  <a:pt x="604" y="17616"/>
-                                  <a:pt x="1813" y="14698"/>
-                                </a:cubicBezTo>
-                                <a:cubicBezTo>
-                                  <a:pt x="3021" y="11781"/>
-                                  <a:pt x="4742" y="9206"/>
-                                  <a:pt x="6974" y="6974"/>
-                                </a:cubicBezTo>
-                                <a:cubicBezTo>
-                                  <a:pt x="9207" y="4740"/>
-                                  <a:pt x="11782" y="3019"/>
-                                  <a:pt x="14700" y="1812"/>
-                                </a:cubicBezTo>
-                                <a:cubicBezTo>
-                                  <a:pt x="17617" y="603"/>
-                                  <a:pt x="20655" y="0"/>
-                                  <a:pt x="23813" y="0"/>
-                                </a:cubicBezTo>
-                                <a:close/>
-                              </a:path>
-                            </a:pathLst>
-                          </a:custGeom>
-                          <a:ln w="0" cap="flat">
-                            <a:miter lim="127000"/>
-                          </a:ln>
-                        </wps:spPr>
-                        <wps:style>
-                          <a:lnRef idx="0">
-                            <a:srgbClr val="000000">
-                              <a:alpha val="0"/>
-                            </a:srgbClr>
-                          </a:lnRef>
-                          <a:fillRef idx="1">
-                            <a:srgbClr val="000000"/>
-                          </a:fillRef>
-                          <a:effectRef idx="0">
-                            <a:scrgbClr r="0" g="0" b="0"/>
-                          </a:effectRef>
-                          <a:fontRef idx="none"/>
-                        </wps:style>
-                        <wps:bodyPr/>
-                      </wps:wsp>
-                      <wps:wsp>
-                        <wps:cNvPr id="97" name="Shape 97"/>
-                        <wps:cNvSpPr/>
-                        <wps:spPr>
-                          <a:xfrm>
-                            <a:off x="0" y="638175"/>
-                            <a:ext cx="47625" cy="47625"/>
-                          </a:xfrm>
-                          <a:custGeom>
-                            <a:avLst/>
-                            <a:gdLst/>
-                            <a:ahLst/>
-                            <a:cxnLst/>
-                            <a:rect l="0" t="0" r="0" b="0"/>
-                            <a:pathLst>
-                              <a:path w="47625" h="47625">
-                                <a:moveTo>
-                                  <a:pt x="23813" y="0"/>
-                                </a:moveTo>
-                                <a:cubicBezTo>
-                                  <a:pt x="26970" y="0"/>
-                                  <a:pt x="30008" y="603"/>
-                                  <a:pt x="32925" y="1812"/>
-                                </a:cubicBezTo>
-                                <a:cubicBezTo>
-                                  <a:pt x="35842" y="3019"/>
-                                  <a:pt x="38418" y="4740"/>
-                                  <a:pt x="40650" y="6974"/>
-                                </a:cubicBezTo>
-                                <a:cubicBezTo>
-                                  <a:pt x="42883" y="9205"/>
-                                  <a:pt x="44604" y="11781"/>
-                                  <a:pt x="45812" y="14698"/>
-                                </a:cubicBezTo>
-                                <a:cubicBezTo>
-                                  <a:pt x="47021" y="17616"/>
-                                  <a:pt x="47625" y="20655"/>
-                                  <a:pt x="47625" y="23813"/>
-                                </a:cubicBezTo>
-                                <a:cubicBezTo>
-                                  <a:pt x="47625" y="26970"/>
-                                  <a:pt x="47021" y="30007"/>
-                                  <a:pt x="45812" y="32924"/>
-                                </a:cubicBezTo>
-                                <a:cubicBezTo>
-                                  <a:pt x="44604" y="35842"/>
-                                  <a:pt x="42883" y="38416"/>
-                                  <a:pt x="40650" y="40649"/>
-                                </a:cubicBezTo>
-                                <a:cubicBezTo>
-                                  <a:pt x="38418" y="42882"/>
-                                  <a:pt x="35842" y="44603"/>
-                                  <a:pt x="32925" y="45812"/>
-                                </a:cubicBezTo>
-                                <a:cubicBezTo>
-                                  <a:pt x="30008" y="47020"/>
-                                  <a:pt x="26970" y="47625"/>
-                                  <a:pt x="23813" y="47625"/>
-                                </a:cubicBezTo>
-                                <a:cubicBezTo>
-                                  <a:pt x="20655" y="47625"/>
-                                  <a:pt x="17617" y="47020"/>
-                                  <a:pt x="14700" y="45812"/>
-                                </a:cubicBezTo>
-                                <a:cubicBezTo>
-                                  <a:pt x="11782" y="44603"/>
-                                  <a:pt x="9207" y="42882"/>
-                                  <a:pt x="6974" y="40649"/>
-                                </a:cubicBezTo>
-                                <a:cubicBezTo>
-                                  <a:pt x="4742" y="38416"/>
-                                  <a:pt x="3021" y="35842"/>
-                                  <a:pt x="1813" y="32924"/>
-                                </a:cubicBezTo>
-                                <a:cubicBezTo>
-                                  <a:pt x="604" y="30007"/>
-                                  <a:pt x="0" y="26970"/>
-                                  <a:pt x="0" y="23813"/>
-                                </a:cubicBezTo>
-                                <a:cubicBezTo>
-                                  <a:pt x="0" y="20655"/>
-                                  <a:pt x="604" y="17616"/>
-                                  <a:pt x="1813" y="14698"/>
-                                </a:cubicBezTo>
-                                <a:cubicBezTo>
-                                  <a:pt x="3021" y="11781"/>
-                                  <a:pt x="4742" y="9205"/>
-                                  <a:pt x="6974" y="6974"/>
-                                </a:cubicBezTo>
-                                <a:cubicBezTo>
-                                  <a:pt x="9207" y="4740"/>
-                                  <a:pt x="11782" y="3019"/>
-                                  <a:pt x="14700" y="1812"/>
-                                </a:cubicBezTo>
-                                <a:cubicBezTo>
-                                  <a:pt x="17617" y="603"/>
-                                  <a:pt x="20655" y="0"/>
-                                  <a:pt x="23813" y="0"/>
-                                </a:cubicBezTo>
-                                <a:close/>
-                              </a:path>
-                            </a:pathLst>
-                          </a:custGeom>
-                          <a:ln w="0" cap="flat">
-                            <a:miter lim="127000"/>
-                          </a:ln>
-                        </wps:spPr>
-                        <wps:style>
-                          <a:lnRef idx="0">
-                            <a:srgbClr val="000000">
-                              <a:alpha val="0"/>
-                            </a:srgbClr>
-                          </a:lnRef>
-                          <a:fillRef idx="1">
-                            <a:srgbClr val="000000"/>
-                          </a:fillRef>
-                          <a:effectRef idx="0">
-                            <a:scrgbClr r="0" g="0" b="0"/>
-                          </a:effectRef>
-                          <a:fontRef idx="none"/>
-                        </wps:style>
-                        <wps:bodyPr/>
-                      </wps:wsp>
-                    </wpg:wgp>
-                  </a:graphicData>
-                </a:graphic>
-              </wp:anchor>
-            </w:drawing>
-          </mc:Choice>
-          <mc:Fallback xmlns:a="http://schemas.openxmlformats.org/drawingml/2006/main">
-            <w:pict>
-              <v:group id="Group 1339" style="width:3.75pt;height:54pt;position:absolute;mso-position-horizontal-relative:text;mso-position-horizontal:absolute;margin-left:7.5pt;mso-position-vertical-relative:text;margin-top:6.375pt;" coordsize="476,6858">
-                <v:shape id="Shape 93" style="position:absolute;width:476;height:476;left:0;top:0;" coordsize="47625,47625" path="m23813,0c26970,0,30008,603,32925,1812c35842,3019,38418,4739,40650,6972c42883,9205,44604,11781,45812,14698c47021,17616,47625,20655,47625,23813c47625,26970,47021,30007,45812,32924c44604,35842,42883,38416,40650,40649c38418,42883,35842,44603,32925,45811c30008,47019,26970,47623,23813,47625c20655,47623,17617,47019,14700,45811c11782,44603,9207,42883,6974,40649c4742,38416,3021,35842,1813,32924c604,30007,0,26970,0,23813c0,20655,604,17616,1813,14698c3021,11781,4742,9205,6974,6972c9207,4739,11782,3019,14700,1812c17617,603,20655,0,23813,0x">
-                  <v:stroke weight="0pt" endcap="flat" joinstyle="miter" miterlimit="10" on="false" color="#000000" opacity="0"/>
-                  <v:fill on="true" color="#000000"/>
-                </v:shape>
-                <v:shape id="Shape 95" style="position:absolute;width:476;height:476;left:0;top:3143;" coordsize="47625,47625" path="m23813,0c26970,0,30008,603,32925,1812c35842,3019,38418,4740,40650,6974c42883,9206,44604,11781,45812,14698c47021,17616,47625,20655,47625,23813c47625,26969,47021,30006,45812,32924c44604,35840,42883,38416,40650,40649c38418,42882,35842,44603,32925,45811c30008,47019,26970,47623,23813,47625c20655,47623,17617,47019,14700,45811c11782,44603,9207,42882,6974,40649c4742,38416,3021,35840,1813,32924c604,30006,0,26969,0,23813c0,20655,604,17616,1813,14698c3021,11781,4742,9206,6974,6974c9207,4740,11782,3019,14700,1812c17617,603,20655,0,23813,0x">
-                  <v:stroke weight="0pt" endcap="flat" joinstyle="miter" miterlimit="10" on="false" color="#000000" opacity="0"/>
-                  <v:fill on="true" color="#000000"/>
-                </v:shape>
-                <v:shape id="Shape 97" style="position:absolute;width:476;height:476;left:0;top:6381;" coordsize="47625,47625" path="m23813,0c26970,0,30008,603,32925,1812c35842,3019,38418,4740,40650,6974c42883,9205,44604,11781,45812,14698c47021,17616,47625,20655,47625,23813c47625,26970,47021,30007,45812,32924c44604,35842,42883,38416,40650,40649c38418,42882,35842,44603,32925,45812c30008,47020,26970,47625,23813,47625c20655,47625,17617,47020,14700,45812c11782,44603,9207,42882,6974,40649c4742,38416,3021,35842,1813,32924c604,30007,0,26970,0,23813c0,20655,604,17616,1813,14698c3021,11781,4742,9205,6974,6974c9207,4740,11782,3019,14700,1812c17617,603,20655,0,23813,0x">
-                  <v:stroke weight="0pt" endcap="flat" joinstyle="miter" miterlimit="10" on="false" color="#000000" opacity="0"/>
-                  <v:fill on="true" color="#000000"/>
-                </v:shape>
-                <w10:wrap type="square"/>
-              </v:group>
-            </w:pict>
-          </mc:Fallback>
-        </mc:AlternateContent>
-      </w:r>
-      <w:r>
-        <w:rPr>
-          <w:lang w:val="en-US"/>
-        </w:rPr>
-        <w:t xml:space="preserve"> Plan a meeting.</w:t>
+          <w:lang w:val="en-US"/>
+        </w:rPr>
+        <w:t>Plan a meeting.</w:t>
       </w:r>
     </w:p>
     <w:p>
@@ -2304,17 +1946,22 @@
         <w:rPr>
           <w:lang w:val="en-US"/>
         </w:rPr>
-        <w:t>Add an option why it isn’t going well ( a bit more indept)</w:t>
-      </w:r>
-    </w:p>
-    <w:p>
-      <w:pPr>
-        <w:spacing w:after="655"/>
-        <w:ind w:left="0" w:firstLine="0"/>
-        <w:rPr>
-          <w:lang w:val="en-US"/>
-        </w:rPr>
-      </w:pPr>
+        <w:t xml:space="preserve">Add an option why it isn’t going well ( a bit more </w:t>
+      </w:r>
+      <w:proofErr w:type="spellStart"/>
+      <w:r>
+        <w:rPr>
+          <w:lang w:val="en-US"/>
+        </w:rPr>
+        <w:t>indept</w:t>
+      </w:r>
+      <w:proofErr w:type="spellEnd"/>
+      <w:r>
+        <w:rPr>
+          <w:lang w:val="en-US"/>
+        </w:rPr>
+        <w:t>)</w:t>
+      </w:r>
     </w:p>
     <w:p>
       <w:pPr>
@@ -2368,18 +2015,17 @@
         </w:rPr>
         <w:t>it will look.</w:t>
       </w:r>
-    </w:p>
-    <w:p>
-      <w:pPr>
-        <w:rPr>
-          <w:lang w:val="en-US"/>
-        </w:rPr>
-      </w:pPr>
-      <w:r>
-        <w:rPr>
-          <w:lang w:val="en-US"/>
-        </w:rPr>
-        <w:t>The next week we will work on the application front- end</w:t>
+      <w:r>
+        <w:rPr>
+          <w:lang w:val="en-US"/>
+        </w:rPr>
+        <w:t xml:space="preserve"> Also</w:t>
+      </w:r>
+      <w:r>
+        <w:rPr>
+          <w:lang w:val="en-US"/>
+        </w:rPr>
+        <w:t xml:space="preserve"> we will work on the application front- end</w:t>
       </w:r>
       <w:r>
         <w:rPr>
@@ -2398,67 +2044,63 @@
         <w:rPr>
           <w:lang w:val="en-US"/>
         </w:rPr>
-        <w:t>The 3rd week we want to review it as well and then look what we can do about the back-end.</w:t>
-      </w:r>
-    </w:p>
-    <w:p>
-      <w:pPr>
-        <w:rPr>
-          <w:lang w:val="en-US"/>
-        </w:rPr>
-      </w:pPr>
-      <w:r>
-        <w:rPr>
-          <w:lang w:val="en-US"/>
-        </w:rPr>
-        <w:lastRenderedPageBreak/>
-        <w:t>The 4th week we want to see what our problems are and what our solutions can be.</w:t>
-      </w:r>
-    </w:p>
-    <w:p>
-      <w:pPr>
-        <w:rPr>
-          <w:lang w:val="en-US"/>
-        </w:rPr>
-      </w:pPr>
-      <w:r>
-        <w:rPr>
-          <w:lang w:val="en-US"/>
-        </w:rPr>
-        <w:t>The 5th week we want to combine the front- end with the back-end.</w:t>
-      </w:r>
-    </w:p>
-    <w:p>
-      <w:pPr>
-        <w:rPr>
-          <w:lang w:val="en-US"/>
-        </w:rPr>
-      </w:pPr>
-      <w:r>
-        <w:rPr>
-          <w:lang w:val="en-US"/>
-        </w:rPr>
-        <w:t xml:space="preserve">The 6th week we want to </w:t>
-      </w:r>
-      <w:r>
-        <w:rPr>
-          <w:lang w:val="en-US"/>
-        </w:rPr>
-        <w:t>see</w:t>
-      </w:r>
-      <w:r>
-        <w:rPr>
-          <w:lang w:val="en-US"/>
-        </w:rPr>
-        <w:t xml:space="preserve"> the results.</w:t>
-      </w:r>
-    </w:p>
-    <w:p>
-      <w:pPr>
-        <w:rPr>
-          <w:lang w:val="en-US"/>
-        </w:rPr>
-      </w:pPr>
+        <w:t>Next</w:t>
+      </w:r>
+      <w:r>
+        <w:rPr>
+          <w:lang w:val="en-US"/>
+        </w:rPr>
+        <w:t xml:space="preserve"> we want to review it </w:t>
+      </w:r>
+      <w:r>
+        <w:rPr>
+          <w:lang w:val="en-US"/>
+        </w:rPr>
+        <w:t>and focus/work on the front and back- end.</w:t>
+      </w:r>
+      <w:r>
+        <w:rPr>
+          <w:lang w:val="en-US"/>
+        </w:rPr>
+        <w:t xml:space="preserve"> </w:t>
+      </w:r>
+      <w:r>
+        <w:rPr>
+          <w:lang w:val="en-US"/>
+        </w:rPr>
+        <w:t>W</w:t>
+      </w:r>
+      <w:r>
+        <w:rPr>
+          <w:lang w:val="en-US"/>
+        </w:rPr>
+        <w:t>e want to see what our problems are and what our solutions can be</w:t>
+      </w:r>
+      <w:r>
+        <w:rPr>
+          <w:lang w:val="en-US"/>
+        </w:rPr>
+        <w:t>. We need to combine</w:t>
+      </w:r>
+      <w:r>
+        <w:rPr>
+          <w:lang w:val="en-US"/>
+        </w:rPr>
+        <w:t xml:space="preserve"> the front- end with the back-end.</w:t>
+      </w:r>
+    </w:p>
+    <w:p>
+      <w:pPr>
+        <w:rPr>
+          <w:lang w:val="en-US"/>
+        </w:rPr>
+      </w:pPr>
+      <w:r>
+        <w:rPr>
+          <w:lang w:val="en-US"/>
+        </w:rPr>
+        <w:t>After that we need to test the results and implement other things if we have another time.</w:t>
+      </w:r>
     </w:p>
     <w:p>
       <w:pPr>
@@ -2472,6 +2114,7 @@
         <w:rPr>
           <w:lang w:val="en-US"/>
         </w:rPr>
+        <w:lastRenderedPageBreak/>
         <w:t>Communication</w:t>
       </w:r>
     </w:p>
@@ -2514,11 +2157,19 @@
           <w:lang w:val="en-US"/>
         </w:rPr>
       </w:pPr>
-      <w:r>
-        <w:rPr>
-          <w:lang w:val="en-US"/>
-        </w:rPr>
-        <w:t xml:space="preserve">Sjoerd joins: review (1hr), standup </w:t>
+      <w:proofErr w:type="spellStart"/>
+      <w:r>
+        <w:rPr>
+          <w:lang w:val="en-US"/>
+        </w:rPr>
+        <w:t>Sjoerd</w:t>
+      </w:r>
+      <w:proofErr w:type="spellEnd"/>
+      <w:r>
+        <w:rPr>
+          <w:lang w:val="en-US"/>
+        </w:rPr>
+        <w:t xml:space="preserve"> joins: review (1hr), standup </w:t>
       </w:r>
       <w:r>
         <w:t></w:t>

</xml_diff>